<commit_message>
added ednpoint for creating criteria and logic for handling author id
</commit_message>
<xml_diff>
--- a/reports/reportsC/report_1_0.docx
+++ b/reports/reportsC/report_1_0.docx
@@ -36,6 +36,16 @@
           <w:lang w:val="en-US"/>
         </w:rPr>
         <w:t>Alexander Martinez</w:t>
+      </w:r>
+      <w:r>
+        <w:rPr>
+          <w:rStyle w:val="normaltextrun"/>
+          <w:rFonts w:ascii="Aptos" w:eastAsiaTheme="majorEastAsia" w:hAnsi="Aptos" w:cs="Segoe UI"/>
+          <w:sz w:val="28"/>
+          <w:szCs w:val="28"/>
+          <w:lang w:val="en-US"/>
+        </w:rPr>
+        <w:t xml:space="preserve"> 123321</w:t>
       </w:r>
     </w:p>
     <w:p>

</xml_diff>